<commit_message>
Update 03_Einwilligungserklaerung COG-ER-ED Pilot.docx
</commit_message>
<xml_diff>
--- a/00_ProjectAdministration/Pilot/03_Einwilligungserklaerung COG-ER-ED Pilot.docx
+++ b/00_ProjectAdministration/Pilot/03_Einwilligungserklaerung COG-ER-ED Pilot.docx
@@ -56,19 +56,11 @@
                                 <w:rFonts w:ascii="Open Sans" w:hAnsi="Open Sans" w:cs="Open Sans"/>
                               </w:rPr>
                             </w:pPr>
-                            <w:proofErr w:type="spellStart"/>
                             <w:r>
                               <w:rPr>
                                 <w:rFonts w:ascii="Open Sans" w:hAnsi="Open Sans" w:cs="Open Sans"/>
                               </w:rPr>
-                              <w:t>M.Sc</w:t>
-                            </w:r>
-                            <w:proofErr w:type="spellEnd"/>
-                            <w:r>
-                              <w:rPr>
-                                <w:rFonts w:ascii="Open Sans" w:hAnsi="Open Sans" w:cs="Open Sans"/>
-                              </w:rPr>
-                              <w:t>.</w:t>
+                              <w:t>M.Sc.</w:t>
                             </w:r>
                             <w:r>
                               <w:rPr>
@@ -509,8 +501,10 @@
         <w:pStyle w:val="Tabellenberschrift"/>
       </w:pPr>
       <w:r>
-        <w:t>Effort und Strategien der Emotionsregulation (ESER)</w:t>
-      </w:r>
+        <w:t>XXX</w:t>
+      </w:r>
+      <w:bookmarkStart w:id="0" w:name="_GoBack"/>
+      <w:bookmarkEnd w:id="0"/>
     </w:p>
     <w:p>
       <w:pPr>
@@ -1957,8 +1951,6 @@
         </w:rPr>
         <w:t>40336</w:t>
       </w:r>
-      <w:bookmarkStart w:id="0" w:name="_GoBack"/>
-      <w:bookmarkEnd w:id="0"/>
     </w:p>
     <w:p>
       <w:pPr>
@@ -4924,7 +4916,7 @@
 </file>
 
 <file path=customXml/itemProps2.xml><?xml version="1.0" encoding="utf-8"?>
-<ds:datastoreItem xmlns:ds="http://schemas.openxmlformats.org/officeDocument/2006/customXml" ds:itemID="{6E139D56-6E78-4BBE-B364-A6E8CE580773}">
+<ds:datastoreItem xmlns:ds="http://schemas.openxmlformats.org/officeDocument/2006/customXml" ds:itemID="{B51E4983-3082-4F18-92DE-BB63E5A66D22}">
   <ds:schemaRefs>
     <ds:schemaRef ds:uri="http://schemas.openxmlformats.org/officeDocument/2006/bibliography"/>
   </ds:schemaRefs>

</xml_diff>